<commit_message>
chung chi hoan thanh khoa hoc
</commit_message>
<xml_diff>
--- a/module1/NhapMonLapTrinh/Bai_Tap/BaiTap.docx
+++ b/module1/NhapMonLapTrinh/Bai_Tap/BaiTap.docx
@@ -2088,12 +2088,6 @@
           <w:sz w:val="32"/>
         </w:rPr>
         <w:tab/>
-      </w:r>
-      <w:proofErr w:type="gramStart"/>
-      <w:r>
-        <w:rPr>
-          <w:sz w:val="32"/>
-        </w:rPr>
         <w:t xml:space="preserve">while  </w:t>
       </w:r>
       <w:proofErr w:type="spellStart"/>
@@ -2104,12 +2098,25 @@
         <w:t>i</w:t>
       </w:r>
       <w:proofErr w:type="spellEnd"/>
-      <w:proofErr w:type="gramEnd"/>
-      <w:r>
-        <w:rPr>
-          <w:sz w:val="32"/>
-        </w:rPr>
-        <w:t xml:space="preserve"> &gt; n</w:t>
+      <w:r>
+        <w:rPr>
+          <w:sz w:val="32"/>
+        </w:rPr>
+        <w:t xml:space="preserve"> </w:t>
+      </w:r>
+      <w:r>
+        <w:rPr>
+          <w:sz w:val="32"/>
+        </w:rPr>
+        <w:t>&lt;=</w:t>
+      </w:r>
+      <w:bookmarkStart w:id="0" w:name="_GoBack"/>
+      <w:bookmarkEnd w:id="0"/>
+      <w:r>
+        <w:rPr>
+          <w:sz w:val="32"/>
+        </w:rPr>
+        <w:t xml:space="preserve"> n</w:t>
       </w:r>
     </w:p>
     <w:p>
@@ -3613,8 +3620,6 @@
           <w:sz w:val="32"/>
         </w:rPr>
       </w:pPr>
-      <w:bookmarkStart w:id="0" w:name="_GoBack"/>
-      <w:bookmarkEnd w:id="0"/>
       <w:r>
         <w:rPr>
           <w:noProof/>

</xml_diff>